<commit_message>
updated naming conventions of tables
</commit_message>
<xml_diff>
--- a/Problem Set.docx
+++ b/Problem Set.docx
@@ -57,27 +57,7 @@
             <w:szCs w:val="23"/>
             <w:u w:val="single"/>
           </w:rPr>
-          <w:t>Inst</w:t>
-        </w:r>
-        <w:r>
-          <w:rPr>
-            <w:rFonts w:ascii="Source Sans Pro" w:eastAsia="Times New Roman" w:hAnsi="Source Sans Pro" w:cs="Times New Roman"/>
-            <w:color w:val="2780E3"/>
-            <w:sz w:val="23"/>
-            <w:szCs w:val="23"/>
-            <w:u w:val="single"/>
-          </w:rPr>
-          <w:t>a</w:t>
-        </w:r>
-        <w:r>
-          <w:rPr>
-            <w:rFonts w:ascii="Source Sans Pro" w:eastAsia="Times New Roman" w:hAnsi="Source Sans Pro" w:cs="Times New Roman"/>
-            <w:color w:val="2780E3"/>
-            <w:sz w:val="23"/>
-            <w:szCs w:val="23"/>
-            <w:u w:val="single"/>
-          </w:rPr>
-          <w:t>cart</w:t>
+          <w:t>Instacart</w:t>
         </w:r>
       </w:hyperlink>
       <w:r>
@@ -456,39 +436,28 @@
           <w:sz w:val="23"/>
           <w:szCs w:val="23"/>
         </w:rPr>
-        <w:t xml:space="preserve">Make a table showing the mean hour of the day at which Pink Lady Apples and Coffee Ice Cream are ordered on each day of the </w:t>
-      </w:r>
-      <w:proofErr w:type="spellStart"/>
-      <w:r>
-        <w:rPr>
-          <w:rFonts w:ascii="Source Sans Pro" w:eastAsia="Times New Roman" w:hAnsi="Source Sans Pro" w:cs="Times New Roman"/>
-          <w:strike/>
-          <w:color w:val="333333"/>
-          <w:sz w:val="23"/>
-          <w:szCs w:val="23"/>
-        </w:rPr>
-        <w:t>su</w:t>
-      </w:r>
-      <w:r>
-        <w:rPr>
-          <w:rFonts w:ascii="Source Sans Pro" w:eastAsia="Times New Roman" w:hAnsi="Source Sans Pro" w:cs="Times New Roman"/>
-          <w:strike/>
-          <w:color w:val="333333"/>
-          <w:sz w:val="23"/>
-          <w:szCs w:val="23"/>
-        </w:rPr>
-        <w:t>week</w:t>
-      </w:r>
-      <w:proofErr w:type="spellEnd"/>
-      <w:r>
-        <w:rPr>
-          <w:rFonts w:ascii="Source Sans Pro" w:eastAsia="Times New Roman" w:hAnsi="Source Sans Pro" w:cs="Times New Roman"/>
-          <w:strike/>
-          <w:color w:val="333333"/>
-          <w:sz w:val="23"/>
-          <w:szCs w:val="23"/>
-        </w:rPr>
-        <w:t>; format this table for human readers (i.e. produce a 2 x 7 table).</w:t>
+        <w:t xml:space="preserve">Make a table showing the mean hour of the day at which Pink Lady Apples and Coffee Ice Cream are ordered on </w:t>
+      </w:r>
+      <w:r>
+        <w:rPr>
+          <w:rFonts w:ascii="Source Sans Pro" w:eastAsia="Times New Roman" w:hAnsi="Source Sans Pro" w:cs="Times New Roman"/>
+          <w:strike/>
+          <w:color w:val="333333"/>
+          <w:sz w:val="23"/>
+          <w:szCs w:val="23"/>
+          <w:highlight w:val="yellow"/>
+        </w:rPr>
+        <w:t>each day of the week;</w:t>
+      </w:r>
+      <w:r>
+        <w:rPr>
+          <w:rFonts w:ascii="Source Sans Pro" w:eastAsia="Times New Roman" w:hAnsi="Source Sans Pro" w:cs="Times New Roman"/>
+          <w:strike/>
+          <w:color w:val="333333"/>
+          <w:sz w:val="23"/>
+          <w:szCs w:val="23"/>
+        </w:rPr>
+        <w:t xml:space="preserve"> format this table for human readers (i.e. produce a 2 x 7 table).</w:t>
       </w:r>
     </w:p>
     <w:p>
@@ -549,29 +518,7 @@
             <w:szCs w:val="23"/>
             <w:u w:val="single"/>
           </w:rPr>
-          <w:t>BRF</w:t>
-        </w:r>
-        <w:r>
-          <w:rPr>
-            <w:rFonts w:ascii="Source Sans Pro" w:eastAsia="Times New Roman" w:hAnsi="Source Sans Pro" w:cs="Times New Roman"/>
-            <w:strike/>
-            <w:color w:val="2780E3"/>
-            <w:sz w:val="23"/>
-            <w:szCs w:val="23"/>
-            <w:u w:val="single"/>
-          </w:rPr>
-          <w:t>S</w:t>
-        </w:r>
-        <w:r>
-          <w:rPr>
-            <w:rFonts w:ascii="Source Sans Pro" w:eastAsia="Times New Roman" w:hAnsi="Source Sans Pro" w:cs="Times New Roman"/>
-            <w:strike/>
-            <w:color w:val="2780E3"/>
-            <w:sz w:val="23"/>
-            <w:szCs w:val="23"/>
-            <w:u w:val="single"/>
-          </w:rPr>
-          <w:t>S</w:t>
+          <w:t>BRFSS</w:t>
         </w:r>
       </w:hyperlink>
       <w:r>
@@ -698,15 +645,17 @@
           <w:color w:val="333333"/>
           <w:sz w:val="23"/>
           <w:szCs w:val="23"/>
-        </w:rPr>
-      </w:pPr>
-      <w:r>
-        <w:rPr>
-          <w:rFonts w:ascii="Source Sans Pro" w:eastAsia="Times New Roman" w:hAnsi="Source Sans Pro" w:cs="Times New Roman"/>
-          <w:strike/>
-          <w:color w:val="333333"/>
-          <w:sz w:val="23"/>
-          <w:szCs w:val="23"/>
+          <w:highlight w:val="yellow"/>
+        </w:rPr>
+      </w:pPr>
+      <w:r>
+        <w:rPr>
+          <w:rFonts w:ascii="Source Sans Pro" w:eastAsia="Times New Roman" w:hAnsi="Source Sans Pro" w:cs="Times New Roman"/>
+          <w:strike/>
+          <w:color w:val="333333"/>
+          <w:sz w:val="23"/>
+          <w:szCs w:val="23"/>
+          <w:highlight w:val="yellow"/>
         </w:rPr>
         <w:t>include only responses from “Excellent” to “Poor”</w:t>
       </w:r>
@@ -725,15 +674,17 @@
           <w:color w:val="333333"/>
           <w:sz w:val="23"/>
           <w:szCs w:val="23"/>
-        </w:rPr>
-      </w:pPr>
-      <w:r>
-        <w:rPr>
-          <w:rFonts w:ascii="Source Sans Pro" w:eastAsia="Times New Roman" w:hAnsi="Source Sans Pro" w:cs="Times New Roman"/>
-          <w:strike/>
-          <w:color w:val="333333"/>
-          <w:sz w:val="23"/>
-          <w:szCs w:val="23"/>
+          <w:highlight w:val="yellow"/>
+        </w:rPr>
+      </w:pPr>
+      <w:r>
+        <w:rPr>
+          <w:rFonts w:ascii="Source Sans Pro" w:eastAsia="Times New Roman" w:hAnsi="Source Sans Pro" w:cs="Times New Roman"/>
+          <w:strike/>
+          <w:color w:val="333333"/>
+          <w:sz w:val="23"/>
+          <w:szCs w:val="23"/>
+          <w:highlight w:val="yellow"/>
         </w:rPr>
         <w:t>organize responses as a factor taking levels </w:t>
       </w:r>
@@ -746,6 +697,7 @@
           <w:color w:val="333333"/>
           <w:sz w:val="23"/>
           <w:szCs w:val="23"/>
+          <w:highlight w:val="yellow"/>
         </w:rPr>
         <w:t>ordered</w:t>
       </w:r>
@@ -756,6 +708,7 @@
           <w:color w:val="333333"/>
           <w:sz w:val="23"/>
           <w:szCs w:val="23"/>
+          <w:highlight w:val="yellow"/>
         </w:rPr>
         <w:t> from “Poor” to “Excellent”</w:t>
       </w:r>
@@ -791,14 +744,16 @@
         <w:spacing w:before="100" w:beforeAutospacing="1" w:after="100" w:afterAutospacing="1"/>
         <w:rPr>
           <w:rFonts w:ascii="Source Sans Pro" w:eastAsia="Times New Roman" w:hAnsi="Source Sans Pro" w:cs="Times New Roman"/>
-          <w:color w:val="333333"/>
-          <w:sz w:val="23"/>
-          <w:szCs w:val="23"/>
-        </w:rPr>
-      </w:pPr>
-      <w:r>
-        <w:rPr>
-          <w:rFonts w:ascii="Source Sans Pro" w:eastAsia="Times New Roman" w:hAnsi="Source Sans Pro" w:cs="Times New Roman"/>
+          <w:strike/>
+          <w:color w:val="333333"/>
+          <w:sz w:val="23"/>
+          <w:szCs w:val="23"/>
+        </w:rPr>
+      </w:pPr>
+      <w:r>
+        <w:rPr>
+          <w:rFonts w:ascii="Source Sans Pro" w:eastAsia="Times New Roman" w:hAnsi="Source Sans Pro" w:cs="Times New Roman"/>
+          <w:strike/>
           <w:color w:val="333333"/>
           <w:sz w:val="23"/>
           <w:szCs w:val="23"/>
@@ -808,12 +763,25 @@
       <w:r>
         <w:rPr>
           <w:rFonts w:ascii="Source Sans Pro" w:eastAsia="Times New Roman" w:hAnsi="Source Sans Pro" w:cs="Times New Roman"/>
+          <w:strike/>
           <w:color w:val="333333"/>
           <w:sz w:val="23"/>
           <w:szCs w:val="23"/>
         </w:rPr>
         <w:t>?</w:t>
       </w:r>
+    </w:p>
+    <w:p>
+      <w:pPr>
+        <w:shd w:val="clear" w:color="auto" w:fill="FFFFFF"/>
+        <w:spacing w:before="100" w:beforeAutospacing="1" w:after="100" w:afterAutospacing="1"/>
+        <w:rPr>
+          <w:rFonts w:ascii="Source Sans Pro" w:eastAsia="Times New Roman" w:hAnsi="Source Sans Pro" w:cs="Times New Roman"/>
+          <w:color w:val="333333"/>
+          <w:sz w:val="23"/>
+          <w:szCs w:val="23"/>
+        </w:rPr>
+      </w:pPr>
     </w:p>
     <w:p>
       <w:pPr>
@@ -825,14 +793,16 @@
         <w:spacing w:before="100" w:beforeAutospacing="1" w:after="100" w:afterAutospacing="1"/>
         <w:rPr>
           <w:rFonts w:ascii="Source Sans Pro" w:eastAsia="Times New Roman" w:hAnsi="Source Sans Pro" w:cs="Times New Roman"/>
-          <w:color w:val="333333"/>
-          <w:sz w:val="23"/>
-          <w:szCs w:val="23"/>
-        </w:rPr>
-      </w:pPr>
-      <w:r>
-        <w:rPr>
-          <w:rFonts w:ascii="Source Sans Pro" w:eastAsia="Times New Roman" w:hAnsi="Source Sans Pro" w:cs="Times New Roman"/>
+          <w:strike/>
+          <w:color w:val="333333"/>
+          <w:sz w:val="23"/>
+          <w:szCs w:val="23"/>
+        </w:rPr>
+      </w:pPr>
+      <w:r>
+        <w:rPr>
+          <w:rFonts w:ascii="Source Sans Pro" w:eastAsia="Times New Roman" w:hAnsi="Source Sans Pro" w:cs="Times New Roman"/>
+          <w:strike/>
           <w:color w:val="333333"/>
           <w:sz w:val="23"/>
           <w:szCs w:val="23"/>
@@ -842,6 +812,7 @@
       <w:r>
         <w:rPr>
           <w:rFonts w:ascii="Courier New" w:eastAsia="Times New Roman" w:hAnsi="Courier New" w:cs="Courier New"/>
+          <w:strike/>
           <w:color w:val="333333"/>
           <w:sz w:val="20"/>
           <w:szCs w:val="20"/>
@@ -851,27 +822,18 @@
       <w:r>
         <w:rPr>
           <w:rFonts w:ascii="Source Sans Pro" w:eastAsia="Times New Roman" w:hAnsi="Source Sans Pro" w:cs="Times New Roman"/>
-          <w:color w:val="333333"/>
-          <w:sz w:val="23"/>
-          <w:szCs w:val="23"/>
-        </w:rPr>
-        <w:t> responses, and contains, year, state, and a variable that</w:t>
-      </w:r>
-      <w:bookmarkStart w:id="0" w:name="_GoBack"/>
-      <w:bookmarkEnd w:id="0"/>
-      <w:r>
-        <w:rPr>
-          <w:rFonts w:ascii="Source Sans Pro" w:eastAsia="Times New Roman" w:hAnsi="Source Sans Pro" w:cs="Times New Roman"/>
-          <w:color w:val="333333"/>
-          <w:sz w:val="23"/>
-          <w:szCs w:val="23"/>
-        </w:rPr>
-        <w:t xml:space="preserve"> averages the </w:t>
+          <w:strike/>
+          <w:color w:val="333333"/>
+          <w:sz w:val="23"/>
+          <w:szCs w:val="23"/>
+        </w:rPr>
+        <w:t> responses, and contains, year, state, and a variable that averages the </w:t>
       </w:r>
       <w:proofErr w:type="spellStart"/>
       <w:r>
         <w:rPr>
           <w:rFonts w:ascii="Courier New" w:eastAsia="Times New Roman" w:hAnsi="Courier New" w:cs="Courier New"/>
+          <w:strike/>
           <w:color w:val="333333"/>
           <w:sz w:val="20"/>
           <w:szCs w:val="20"/>
@@ -882,16 +844,39 @@
       <w:r>
         <w:rPr>
           <w:rFonts w:ascii="Source Sans Pro" w:eastAsia="Times New Roman" w:hAnsi="Source Sans Pro" w:cs="Times New Roman"/>
-          <w:color w:val="333333"/>
-          <w:sz w:val="23"/>
-          <w:szCs w:val="23"/>
-        </w:rPr>
-        <w:t> across locations within a state. Make a “spaghetti” plot of this average value over time within a state (that is, make a plot showing a line for each state across years – the </w:t>
+          <w:strike/>
+          <w:color w:val="333333"/>
+          <w:sz w:val="23"/>
+          <w:szCs w:val="23"/>
+        </w:rPr>
+        <w:t> across locations within a state</w:t>
+      </w:r>
+      <w:r>
+        <w:rPr>
+          <w:rFonts w:ascii="Source Sans Pro" w:eastAsia="Times New Roman" w:hAnsi="Source Sans Pro" w:cs="Times New Roman"/>
+          <w:strike/>
+          <w:color w:val="333333"/>
+          <w:sz w:val="23"/>
+          <w:szCs w:val="23"/>
+        </w:rPr>
+        <w:t xml:space="preserve">. Make a “spaghetti” plot of this average value over time within a state (that is, make a plot </w:t>
+      </w:r>
+      <w:r>
+        <w:rPr>
+          <w:rFonts w:ascii="Source Sans Pro" w:eastAsia="Times New Roman" w:hAnsi="Source Sans Pro" w:cs="Times New Roman"/>
+          <w:strike/>
+          <w:color w:val="333333"/>
+          <w:sz w:val="23"/>
+          <w:szCs w:val="23"/>
+        </w:rPr>
+        <w:lastRenderedPageBreak/>
+        <w:t>showing a line for each state across years – the </w:t>
       </w:r>
       <w:proofErr w:type="spellStart"/>
       <w:r>
         <w:rPr>
           <w:rFonts w:ascii="Courier New" w:eastAsia="Times New Roman" w:hAnsi="Courier New" w:cs="Courier New"/>
+          <w:strike/>
           <w:color w:val="333333"/>
           <w:sz w:val="20"/>
           <w:szCs w:val="20"/>
@@ -902,6 +887,7 @@
       <w:r>
         <w:rPr>
           <w:rFonts w:ascii="Source Sans Pro" w:eastAsia="Times New Roman" w:hAnsi="Source Sans Pro" w:cs="Times New Roman"/>
+          <w:strike/>
           <w:color w:val="333333"/>
           <w:sz w:val="23"/>
           <w:szCs w:val="23"/>
@@ -911,6 +897,7 @@
       <w:r>
         <w:rPr>
           <w:rFonts w:ascii="Courier New" w:eastAsia="Times New Roman" w:hAnsi="Courier New" w:cs="Courier New"/>
+          <w:strike/>
           <w:color w:val="333333"/>
           <w:sz w:val="20"/>
           <w:szCs w:val="20"/>
@@ -920,12 +907,25 @@
       <w:r>
         <w:rPr>
           <w:rFonts w:ascii="Source Sans Pro" w:eastAsia="Times New Roman" w:hAnsi="Source Sans Pro" w:cs="Times New Roman"/>
+          <w:strike/>
           <w:color w:val="333333"/>
           <w:sz w:val="23"/>
           <w:szCs w:val="23"/>
         </w:rPr>
         <w:t> aesthetic will help).</w:t>
       </w:r>
+    </w:p>
+    <w:p>
+      <w:pPr>
+        <w:shd w:val="clear" w:color="auto" w:fill="FFFFFF"/>
+        <w:spacing w:before="100" w:beforeAutospacing="1" w:after="100" w:afterAutospacing="1"/>
+        <w:rPr>
+          <w:rFonts w:ascii="Source Sans Pro" w:eastAsia="Times New Roman" w:hAnsi="Source Sans Pro" w:cs="Times New Roman"/>
+          <w:color w:val="333333"/>
+          <w:sz w:val="23"/>
+          <w:szCs w:val="23"/>
+        </w:rPr>
+      </w:pPr>
     </w:p>
     <w:p>
       <w:pPr>
@@ -937,25 +937,54 @@
         <w:spacing w:before="100" w:beforeAutospacing="1" w:after="100" w:afterAutospacing="1"/>
         <w:rPr>
           <w:rFonts w:ascii="Source Sans Pro" w:eastAsia="Times New Roman" w:hAnsi="Source Sans Pro" w:cs="Times New Roman"/>
-          <w:color w:val="333333"/>
-          <w:sz w:val="23"/>
-          <w:szCs w:val="23"/>
-        </w:rPr>
-      </w:pPr>
-      <w:r>
-        <w:rPr>
-          <w:rFonts w:ascii="Source Sans Pro" w:eastAsia="Times New Roman" w:hAnsi="Source Sans Pro" w:cs="Times New Roman"/>
-          <w:color w:val="333333"/>
-          <w:sz w:val="23"/>
-          <w:szCs w:val="23"/>
-        </w:rPr>
-        <w:lastRenderedPageBreak/>
-        <w:t>Make a two-panel plot showing, for the years 2006, and 2010, distribution of </w:t>
+          <w:strike/>
+          <w:color w:val="333333"/>
+          <w:sz w:val="23"/>
+          <w:szCs w:val="23"/>
+        </w:rPr>
+      </w:pPr>
+      <w:r>
+        <w:rPr>
+          <w:rFonts w:ascii="Source Sans Pro" w:eastAsia="Times New Roman" w:hAnsi="Source Sans Pro" w:cs="Times New Roman"/>
+          <w:strike/>
+          <w:color w:val="333333"/>
+          <w:sz w:val="23"/>
+          <w:szCs w:val="23"/>
+        </w:rPr>
+        <w:t xml:space="preserve">Make a two-panel plot showing, for the years 2006, and 2010, </w:t>
+      </w:r>
+    </w:p>
+    <w:p>
+      <w:pPr>
+        <w:numPr>
+          <w:ilvl w:val="1"/>
+          <w:numId w:val="4"/>
+        </w:numPr>
+        <w:shd w:val="clear" w:color="auto" w:fill="FFFFFF"/>
+        <w:spacing w:before="100" w:beforeAutospacing="1" w:after="100" w:afterAutospacing="1"/>
+        <w:rPr>
+          <w:rFonts w:ascii="Source Sans Pro" w:eastAsia="Times New Roman" w:hAnsi="Source Sans Pro" w:cs="Times New Roman"/>
+          <w:strike/>
+          <w:color w:val="333333"/>
+          <w:sz w:val="23"/>
+          <w:szCs w:val="23"/>
+        </w:rPr>
+      </w:pPr>
+      <w:r>
+        <w:rPr>
+          <w:rFonts w:ascii="Source Sans Pro" w:eastAsia="Times New Roman" w:hAnsi="Source Sans Pro" w:cs="Times New Roman"/>
+          <w:strike/>
+          <w:color w:val="333333"/>
+          <w:sz w:val="23"/>
+          <w:szCs w:val="23"/>
+        </w:rPr>
+        <w:t>distribution of </w:t>
       </w:r>
       <w:proofErr w:type="spellStart"/>
       <w:r>
         <w:rPr>
           <w:rFonts w:ascii="Courier New" w:eastAsia="Times New Roman" w:hAnsi="Courier New" w:cs="Courier New"/>
+          <w:strike/>
           <w:color w:val="333333"/>
           <w:sz w:val="20"/>
           <w:szCs w:val="20"/>
@@ -966,11 +995,33 @@
       <w:r>
         <w:rPr>
           <w:rFonts w:ascii="Source Sans Pro" w:eastAsia="Times New Roman" w:hAnsi="Source Sans Pro" w:cs="Times New Roman"/>
-          <w:color w:val="333333"/>
-          <w:sz w:val="23"/>
-          <w:szCs w:val="23"/>
-        </w:rPr>
-        <w:t> for responses (“Poor” to “Excellent”) among locations in NY State.</w:t>
+          <w:strike/>
+          <w:color w:val="333333"/>
+          <w:sz w:val="23"/>
+          <w:szCs w:val="23"/>
+        </w:rPr>
+        <w:t xml:space="preserve"> for responses </w:t>
+      </w:r>
+      <w:r>
+        <w:rPr>
+          <w:rFonts w:ascii="Source Sans Pro" w:eastAsia="Times New Roman" w:hAnsi="Source Sans Pro" w:cs="Times New Roman"/>
+          <w:strike/>
+          <w:color w:val="333333"/>
+          <w:sz w:val="23"/>
+          <w:szCs w:val="23"/>
+          <w:highlight w:val="yellow"/>
+        </w:rPr>
+        <w:t>(“Poor” to “Excellent”)</w:t>
+      </w:r>
+      <w:r>
+        <w:rPr>
+          <w:rFonts w:ascii="Source Sans Pro" w:eastAsia="Times New Roman" w:hAnsi="Source Sans Pro" w:cs="Times New Roman"/>
+          <w:strike/>
+          <w:color w:val="333333"/>
+          <w:sz w:val="23"/>
+          <w:szCs w:val="23"/>
+        </w:rPr>
+        <w:t xml:space="preserve"> among locations in NY State.</w:t>
       </w:r>
     </w:p>
     <w:p>
@@ -1069,7 +1120,17 @@
             <w:szCs w:val="23"/>
             <w:u w:val="single"/>
           </w:rPr>
-          <w:t>here</w:t>
+          <w:t>her</w:t>
+        </w:r>
+        <w:r>
+          <w:rPr>
+            <w:rFonts w:ascii="Source Sans Pro" w:eastAsia="Times New Roman" w:hAnsi="Source Sans Pro" w:cs="Times New Roman"/>
+            <w:color w:val="2780E3"/>
+            <w:sz w:val="23"/>
+            <w:szCs w:val="23"/>
+            <w:u w:val="single"/>
+          </w:rPr>
+          <w:t>e</w:t>
         </w:r>
       </w:hyperlink>
       <w:r>
@@ -1135,11 +1196,51 @@
       <w:r>
         <w:rPr>
           <w:rFonts w:ascii="Source Sans Pro" w:eastAsia="Times New Roman" w:hAnsi="Source Sans Pro" w:cs="Times New Roman"/>
-          <w:color w:val="333333"/>
-          <w:sz w:val="23"/>
-          <w:szCs w:val="23"/>
-        </w:rPr>
-        <w:t xml:space="preserve">Load, tidy, and otherwise wrangle the data. Your final dataset should include all originally observed variables and values; have useful variable names; include a weekday vs weekend variable; and encode data with reasonable variable classes. Describe the resulting dataset (e.g. what variables exist, how many observations, </w:t>
+          <w:strike/>
+          <w:color w:val="333333"/>
+          <w:sz w:val="23"/>
+          <w:szCs w:val="23"/>
+        </w:rPr>
+        <w:t>Load, tidy, and otherwise wrangle the data. Your final dataset should include all originally observed variables and values; have useful variable names; include a weekday vs weekend variable; and</w:t>
+      </w:r>
+      <w:r>
+        <w:rPr>
+          <w:rFonts w:ascii="Source Sans Pro" w:eastAsia="Times New Roman" w:hAnsi="Source Sans Pro" w:cs="Times New Roman"/>
+          <w:color w:val="333333"/>
+          <w:sz w:val="23"/>
+          <w:szCs w:val="23"/>
+        </w:rPr>
+        <w:t xml:space="preserve"> </w:t>
+      </w:r>
+      <w:r>
+        <w:rPr>
+          <w:rFonts w:ascii="Source Sans Pro" w:eastAsia="Times New Roman" w:hAnsi="Source Sans Pro" w:cs="Times New Roman"/>
+          <w:color w:val="333333"/>
+          <w:sz w:val="23"/>
+          <w:szCs w:val="23"/>
+          <w:highlight w:val="yellow"/>
+        </w:rPr>
+        <w:t>encode data with reasonable variable classes.</w:t>
+      </w:r>
+      <w:r>
+        <w:rPr>
+          <w:rFonts w:ascii="Source Sans Pro" w:eastAsia="Times New Roman" w:hAnsi="Source Sans Pro" w:cs="Times New Roman"/>
+          <w:color w:val="333333"/>
+          <w:sz w:val="23"/>
+          <w:szCs w:val="23"/>
+        </w:rPr>
+        <w:t xml:space="preserve"> Describe the resulting dataset (e.g. what variables exist, how many obs</w:t>
+      </w:r>
+      <w:bookmarkStart w:id="0" w:name="_GoBack"/>
+      <w:bookmarkEnd w:id="0"/>
+      <w:r>
+        <w:rPr>
+          <w:rFonts w:ascii="Source Sans Pro" w:eastAsia="Times New Roman" w:hAnsi="Source Sans Pro" w:cs="Times New Roman"/>
+          <w:color w:val="333333"/>
+          <w:sz w:val="23"/>
+          <w:szCs w:val="23"/>
+        </w:rPr>
+        <w:t xml:space="preserve">ervations, </w:t>
       </w:r>
       <w:proofErr w:type="spellStart"/>
       <w:r>
@@ -1161,6 +1262,18 @@
         </w:rPr>
         <w:t>).</w:t>
       </w:r>
+    </w:p>
+    <w:p>
+      <w:pPr>
+        <w:shd w:val="clear" w:color="auto" w:fill="FFFFFF"/>
+        <w:spacing w:before="100" w:beforeAutospacing="1" w:after="100" w:afterAutospacing="1"/>
+        <w:rPr>
+          <w:rFonts w:ascii="Source Sans Pro" w:eastAsia="Times New Roman" w:hAnsi="Source Sans Pro" w:cs="Times New Roman"/>
+          <w:color w:val="333333"/>
+          <w:sz w:val="23"/>
+          <w:szCs w:val="23"/>
+        </w:rPr>
+      </w:pPr>
     </w:p>
     <w:p>
       <w:pPr>
@@ -1206,6 +1319,18 @@
         </w:rPr>
         <w:t xml:space="preserve"> minutes to create a total activity variable for each day, and create a table showing these totals. Are any trends apparent?</w:t>
       </w:r>
+    </w:p>
+    <w:p>
+      <w:pPr>
+        <w:shd w:val="clear" w:color="auto" w:fill="FFFFFF"/>
+        <w:spacing w:before="100" w:beforeAutospacing="1" w:after="100" w:afterAutospacing="1"/>
+        <w:rPr>
+          <w:rFonts w:ascii="Source Sans Pro" w:eastAsia="Times New Roman" w:hAnsi="Source Sans Pro" w:cs="Times New Roman"/>
+          <w:color w:val="333333"/>
+          <w:sz w:val="23"/>
+          <w:szCs w:val="23"/>
+        </w:rPr>
+      </w:pPr>
     </w:p>
     <w:p>
       <w:pPr>
@@ -1936,7 +2061,7 @@
         <w:sz w:val="20"/>
       </w:rPr>
     </w:lvl>
-    <w:lvl w:ilvl="1" w:tentative="1">
+    <w:lvl w:ilvl="1">
       <w:start w:val="1"/>
       <w:numFmt w:val="bullet"/>
       <w:lvlText w:val="o"/>
@@ -2642,6 +2767,17 @@
     <w:basedOn w:val="DefaultParagraphFont"/>
     <w:rsid w:val="00752370"/>
   </w:style>
+  <w:style w:type="paragraph" w:styleId="ListParagraph">
+    <w:name w:val="List Paragraph"/>
+    <w:basedOn w:val="Normal"/>
+    <w:uiPriority w:val="34"/>
+    <w:qFormat/>
+    <w:rsid w:val="00CF12ED"/>
+    <w:pPr>
+      <w:ind w:left="720"/>
+      <w:contextualSpacing/>
+    </w:pPr>
+  </w:style>
 </w:styles>
 </file>
 

</xml_diff>

<commit_message>
Updated graph in part 3, need to answer the question
</commit_message>
<xml_diff>
--- a/Problem Set.docx
+++ b/Problem Set.docx
@@ -773,18 +773,6 @@
     </w:p>
     <w:p>
       <w:pPr>
-        <w:shd w:val="clear" w:color="auto" w:fill="FFFFFF"/>
-        <w:spacing w:before="100" w:beforeAutospacing="1" w:after="100" w:afterAutospacing="1"/>
-        <w:rPr>
-          <w:rFonts w:ascii="Source Sans Pro" w:eastAsia="Times New Roman" w:hAnsi="Source Sans Pro" w:cs="Times New Roman"/>
-          <w:color w:val="333333"/>
-          <w:sz w:val="23"/>
-          <w:szCs w:val="23"/>
-        </w:rPr>
-      </w:pPr>
-    </w:p>
-    <w:p>
-      <w:pPr>
         <w:numPr>
           <w:ilvl w:val="0"/>
           <w:numId w:val="4"/>
@@ -859,18 +847,7 @@
           <w:sz w:val="23"/>
           <w:szCs w:val="23"/>
         </w:rPr>
-        <w:t xml:space="preserve">. Make a “spaghetti” plot of this average value over time within a state (that is, make a plot </w:t>
-      </w:r>
-      <w:r>
-        <w:rPr>
-          <w:rFonts w:ascii="Source Sans Pro" w:eastAsia="Times New Roman" w:hAnsi="Source Sans Pro" w:cs="Times New Roman"/>
-          <w:strike/>
-          <w:color w:val="333333"/>
-          <w:sz w:val="23"/>
-          <w:szCs w:val="23"/>
-        </w:rPr>
-        <w:lastRenderedPageBreak/>
-        <w:t>showing a line for each state across years – the </w:t>
+        <w:t>. Make a “spaghetti” plot of this average value over time within a state (that is, make a plot showing a line for each state across years – the </w:t>
       </w:r>
       <w:proofErr w:type="spellStart"/>
       <w:r>
@@ -914,6 +891,8 @@
         </w:rPr>
         <w:t> aesthetic will help).</w:t>
       </w:r>
+      <w:bookmarkStart w:id="0" w:name="_GoBack"/>
+      <w:bookmarkEnd w:id="0"/>
     </w:p>
     <w:p>
       <w:pPr>
@@ -953,23 +932,6 @@
         </w:rPr>
         <w:t xml:space="preserve">Make a two-panel plot showing, for the years 2006, and 2010, </w:t>
       </w:r>
-    </w:p>
-    <w:p>
-      <w:pPr>
-        <w:numPr>
-          <w:ilvl w:val="1"/>
-          <w:numId w:val="4"/>
-        </w:numPr>
-        <w:shd w:val="clear" w:color="auto" w:fill="FFFFFF"/>
-        <w:spacing w:before="100" w:beforeAutospacing="1" w:after="100" w:afterAutospacing="1"/>
-        <w:rPr>
-          <w:rFonts w:ascii="Source Sans Pro" w:eastAsia="Times New Roman" w:hAnsi="Source Sans Pro" w:cs="Times New Roman"/>
-          <w:strike/>
-          <w:color w:val="333333"/>
-          <w:sz w:val="23"/>
-          <w:szCs w:val="23"/>
-        </w:rPr>
-      </w:pPr>
       <w:r>
         <w:rPr>
           <w:rFonts w:ascii="Source Sans Pro" w:eastAsia="Times New Roman" w:hAnsi="Source Sans Pro" w:cs="Times New Roman"/>
@@ -1177,6 +1139,17 @@
         </w:rPr>
         <w:t> are the activity counts for each minute of a 24-hour day starting at midnight.</w:t>
       </w:r>
+      <w:r>
+        <w:rPr>
+          <w:rFonts w:ascii="Source Sans Pro" w:eastAsia="Times New Roman" w:hAnsi="Source Sans Pro" w:cs="Times New Roman"/>
+          <w:b/>
+          <w:bCs/>
+          <w:color w:val="333333"/>
+          <w:sz w:val="23"/>
+          <w:szCs w:val="23"/>
+        </w:rPr>
+        <w:t xml:space="preserve"> </w:t>
+      </w:r>
     </w:p>
     <w:p>
       <w:pPr>
@@ -1201,20 +1174,22 @@
           <w:sz w:val="23"/>
           <w:szCs w:val="23"/>
         </w:rPr>
-        <w:t>Load, tidy, and otherwise wrangle the data. Your final dataset should include all originally observed variables and values; have useful variable names; include a weekday vs weekend variable; and</w:t>
-      </w:r>
-      <w:r>
-        <w:rPr>
-          <w:rFonts w:ascii="Source Sans Pro" w:eastAsia="Times New Roman" w:hAnsi="Source Sans Pro" w:cs="Times New Roman"/>
-          <w:color w:val="333333"/>
-          <w:sz w:val="23"/>
-          <w:szCs w:val="23"/>
-        </w:rPr>
-        <w:t xml:space="preserve"> </w:t>
-      </w:r>
-      <w:r>
-        <w:rPr>
-          <w:rFonts w:ascii="Source Sans Pro" w:eastAsia="Times New Roman" w:hAnsi="Source Sans Pro" w:cs="Times New Roman"/>
+        <w:t xml:space="preserve">Load, tidy, and otherwise wrangle the data. Your final dataset should include all originally observed variables and values; have useful variable names; include a weekday vs weekend variable; </w:t>
+      </w:r>
+      <w:r>
+        <w:rPr>
+          <w:rFonts w:ascii="Source Sans Pro" w:eastAsia="Times New Roman" w:hAnsi="Source Sans Pro" w:cs="Times New Roman"/>
+          <w:strike/>
+          <w:color w:val="333333"/>
+          <w:sz w:val="23"/>
+          <w:szCs w:val="23"/>
+        </w:rPr>
+        <w:t xml:space="preserve">and </w:t>
+      </w:r>
+      <w:r>
+        <w:rPr>
+          <w:rFonts w:ascii="Source Sans Pro" w:eastAsia="Times New Roman" w:hAnsi="Source Sans Pro" w:cs="Times New Roman"/>
+          <w:strike/>
           <w:color w:val="333333"/>
           <w:sz w:val="23"/>
           <w:szCs w:val="23"/>
@@ -1225,27 +1200,18 @@
       <w:r>
         <w:rPr>
           <w:rFonts w:ascii="Source Sans Pro" w:eastAsia="Times New Roman" w:hAnsi="Source Sans Pro" w:cs="Times New Roman"/>
-          <w:color w:val="333333"/>
-          <w:sz w:val="23"/>
-          <w:szCs w:val="23"/>
-        </w:rPr>
-        <w:t xml:space="preserve"> Describe the resulting dataset (e.g. what variables exist, how many obs</w:t>
-      </w:r>
-      <w:bookmarkStart w:id="0" w:name="_GoBack"/>
-      <w:bookmarkEnd w:id="0"/>
-      <w:r>
-        <w:rPr>
-          <w:rFonts w:ascii="Source Sans Pro" w:eastAsia="Times New Roman" w:hAnsi="Source Sans Pro" w:cs="Times New Roman"/>
-          <w:color w:val="333333"/>
-          <w:sz w:val="23"/>
-          <w:szCs w:val="23"/>
-        </w:rPr>
-        <w:t xml:space="preserve">ervations, </w:t>
+          <w:strike/>
+          <w:color w:val="333333"/>
+          <w:sz w:val="23"/>
+          <w:szCs w:val="23"/>
+        </w:rPr>
+        <w:t xml:space="preserve"> Describe the resulting dataset (e.g. what variables exist, how many observations, </w:t>
       </w:r>
       <w:proofErr w:type="spellStart"/>
       <w:r>
         <w:rPr>
           <w:rFonts w:ascii="Source Sans Pro" w:eastAsia="Times New Roman" w:hAnsi="Source Sans Pro" w:cs="Times New Roman"/>
+          <w:strike/>
           <w:color w:val="333333"/>
           <w:sz w:val="23"/>
           <w:szCs w:val="23"/>
@@ -1256,6 +1222,7 @@
       <w:r>
         <w:rPr>
           <w:rFonts w:ascii="Source Sans Pro" w:eastAsia="Times New Roman" w:hAnsi="Source Sans Pro" w:cs="Times New Roman"/>
+          <w:strike/>
           <w:color w:val="333333"/>
           <w:sz w:val="23"/>
           <w:szCs w:val="23"/>
@@ -1297,27 +1264,61 @@
           <w:sz w:val="23"/>
           <w:szCs w:val="23"/>
         </w:rPr>
-        <w:t xml:space="preserve">Traditional analyses of accelerometer data focus on the total activity over the day. Using your tidied dataset, aggregate </w:t>
-      </w:r>
-      <w:proofErr w:type="spellStart"/>
-      <w:r>
-        <w:rPr>
-          <w:rFonts w:ascii="Source Sans Pro" w:eastAsia="Times New Roman" w:hAnsi="Source Sans Pro" w:cs="Times New Roman"/>
-          <w:color w:val="333333"/>
-          <w:sz w:val="23"/>
-          <w:szCs w:val="23"/>
-        </w:rPr>
-        <w:t>accross</w:t>
-      </w:r>
-      <w:proofErr w:type="spellEnd"/>
-      <w:r>
-        <w:rPr>
-          <w:rFonts w:ascii="Source Sans Pro" w:eastAsia="Times New Roman" w:hAnsi="Source Sans Pro" w:cs="Times New Roman"/>
-          <w:color w:val="333333"/>
-          <w:sz w:val="23"/>
-          <w:szCs w:val="23"/>
-        </w:rPr>
-        <w:t xml:space="preserve"> minutes to create a total activity variable for each day, and create a table showing these totals. Are any trends apparent?</w:t>
+        <w:t xml:space="preserve">Traditional analyses of accelerometer data focus on the total activity over the day. </w:t>
+      </w:r>
+    </w:p>
+    <w:p>
+      <w:pPr>
+        <w:pStyle w:val="ListParagraph"/>
+        <w:rPr>
+          <w:rFonts w:ascii="Source Sans Pro" w:eastAsia="Times New Roman" w:hAnsi="Source Sans Pro" w:cs="Times New Roman"/>
+          <w:color w:val="333333"/>
+          <w:sz w:val="23"/>
+          <w:szCs w:val="23"/>
+        </w:rPr>
+      </w:pPr>
+    </w:p>
+    <w:p>
+      <w:pPr>
+        <w:numPr>
+          <w:ilvl w:val="1"/>
+          <w:numId w:val="5"/>
+        </w:numPr>
+        <w:shd w:val="clear" w:color="auto" w:fill="FFFFFF"/>
+        <w:spacing w:before="100" w:beforeAutospacing="1" w:after="100" w:afterAutospacing="1"/>
+        <w:rPr>
+          <w:rFonts w:ascii="Source Sans Pro" w:eastAsia="Times New Roman" w:hAnsi="Source Sans Pro" w:cs="Times New Roman"/>
+          <w:color w:val="333333"/>
+          <w:sz w:val="23"/>
+          <w:szCs w:val="23"/>
+        </w:rPr>
+      </w:pPr>
+      <w:r>
+        <w:rPr>
+          <w:rFonts w:ascii="Source Sans Pro" w:eastAsia="Times New Roman" w:hAnsi="Source Sans Pro" w:cs="Times New Roman"/>
+          <w:color w:val="333333"/>
+          <w:sz w:val="23"/>
+          <w:szCs w:val="23"/>
+        </w:rPr>
+        <w:t>Using y</w:t>
+      </w:r>
+      <w:r>
+        <w:rPr>
+          <w:rFonts w:ascii="Source Sans Pro" w:eastAsia="Times New Roman" w:hAnsi="Source Sans Pro" w:cs="Times New Roman"/>
+          <w:color w:val="333333"/>
+          <w:sz w:val="23"/>
+          <w:szCs w:val="23"/>
+        </w:rPr>
+        <w:t>o</w:t>
+      </w:r>
+      <w:r>
+        <w:rPr>
+          <w:rFonts w:ascii="Source Sans Pro" w:eastAsia="Times New Roman" w:hAnsi="Source Sans Pro" w:cs="Times New Roman"/>
+          <w:color w:val="333333"/>
+          <w:sz w:val="23"/>
+          <w:szCs w:val="23"/>
+        </w:rPr>
+        <w:t>ur tidied dataset, aggregate across minutes to create a total activity variable for each day, and create a table showing these totals. Are any trends apparent?</w:t>
       </w:r>
     </w:p>
     <w:p>
@@ -1912,7 +1913,7 @@
         <w:sz w:val="20"/>
       </w:rPr>
     </w:lvl>
-    <w:lvl w:ilvl="1" w:tentative="1">
+    <w:lvl w:ilvl="1">
       <w:start w:val="1"/>
       <w:numFmt w:val="bullet"/>
       <w:lvlText w:val="o"/>

</xml_diff>